<commit_message>
got deliverable 1 in
</commit_message>
<xml_diff>
--- a/Deliverable 0 - Resources.docx
+++ b/Deliverable 0 - Resources.docx
@@ -109,7 +109,23 @@
           <w:sz w:val="24"/>
           <w:szCs w:val="24"/>
         </w:rPr>
-        <w:t xml:space="preserve"> videos assembled in this playlist </w:t>
+        <w:t xml:space="preserve"> videos </w:t>
+      </w:r>
+      <w:r>
+        <w:rPr>
+          <w:rFonts w:ascii="Times New Roman" w:hAnsi="Times New Roman" w:cs="Times New Roman"/>
+          <w:sz w:val="24"/>
+          <w:szCs w:val="24"/>
+        </w:rPr>
+        <w:t xml:space="preserve">I have </w:t>
+      </w:r>
+      <w:r>
+        <w:rPr>
+          <w:rFonts w:ascii="Times New Roman" w:hAnsi="Times New Roman" w:cs="Times New Roman"/>
+          <w:sz w:val="24"/>
+          <w:szCs w:val="24"/>
+        </w:rPr>
+        <w:t xml:space="preserve">assembled in this playlist </w:t>
       </w:r>
       <w:hyperlink r:id="rId6" w:history="1">
         <w:r>
@@ -128,13 +144,21 @@
           <w:numId w:val="2"/>
         </w:numPr>
         <w:rPr>
-          <w:rFonts w:ascii="Times New Roman" w:hAnsi="Times New Roman" w:cs="Times New Roman"/>
-          <w:sz w:val="24"/>
-          <w:szCs w:val="24"/>
-        </w:rPr>
-      </w:pPr>
-      <w:r>
-        <w:t xml:space="preserve">Of course Stack Overflow, or in this case the videogame sister site equivalent </w:t>
+          <w:rStyle w:val="Hyperlink"/>
+          <w:rFonts w:ascii="Times New Roman" w:hAnsi="Times New Roman" w:cs="Times New Roman"/>
+          <w:color w:val="auto"/>
+          <w:sz w:val="24"/>
+          <w:szCs w:val="24"/>
+          <w:u w:val="none"/>
+        </w:rPr>
+      </w:pPr>
+      <w:proofErr w:type="gramStart"/>
+      <w:r>
+        <w:t>Of course</w:t>
+      </w:r>
+      <w:proofErr w:type="gramEnd"/>
+      <w:r>
+        <w:t xml:space="preserve"> Stack Overflow, or in this case the videogame sister site equivalent </w:t>
       </w:r>
       <w:hyperlink r:id="rId7" w:history="1">
         <w:r>
@@ -144,8 +168,65 @@
           <w:t>https://gamedev.stackexchange.com/</w:t>
         </w:r>
       </w:hyperlink>
-      <w:bookmarkStart w:id="0" w:name="_GoBack"/>
-      <w:bookmarkEnd w:id="0"/>
+    </w:p>
+    <w:p>
+      <w:pPr>
+        <w:pStyle w:val="ListParagraph"/>
+        <w:numPr>
+          <w:ilvl w:val="1"/>
+          <w:numId w:val="2"/>
+        </w:numPr>
+        <w:rPr>
+          <w:rFonts w:ascii="Times New Roman" w:hAnsi="Times New Roman" w:cs="Times New Roman"/>
+          <w:sz w:val="24"/>
+          <w:szCs w:val="24"/>
+        </w:rPr>
+      </w:pPr>
+      <w:r>
+        <w:rPr>
+          <w:rFonts w:ascii="Times New Roman" w:hAnsi="Times New Roman" w:cs="Times New Roman"/>
+          <w:sz w:val="24"/>
+          <w:szCs w:val="24"/>
+        </w:rPr>
+        <w:t xml:space="preserve">The book “The Gamer’s Guide to Coding” by Gordon </w:t>
+      </w:r>
+      <w:proofErr w:type="spellStart"/>
+      <w:r>
+        <w:rPr>
+          <w:rFonts w:ascii="Times New Roman" w:hAnsi="Times New Roman" w:cs="Times New Roman"/>
+          <w:sz w:val="24"/>
+          <w:szCs w:val="24"/>
+        </w:rPr>
+        <w:t>McComb</w:t>
+      </w:r>
+      <w:proofErr w:type="spellEnd"/>
+      <w:r>
+        <w:rPr>
+          <w:rFonts w:ascii="Times New Roman" w:hAnsi="Times New Roman" w:cs="Times New Roman"/>
+          <w:sz w:val="24"/>
+          <w:szCs w:val="24"/>
+        </w:rPr>
+        <w:t xml:space="preserve"> </w:t>
+      </w:r>
+    </w:p>
+    <w:p>
+      <w:pPr>
+        <w:pStyle w:val="ListParagraph"/>
+        <w:ind w:left="1440"/>
+        <w:rPr>
+          <w:rFonts w:ascii="Times New Roman" w:hAnsi="Times New Roman" w:cs="Times New Roman"/>
+          <w:sz w:val="24"/>
+          <w:szCs w:val="24"/>
+        </w:rPr>
+      </w:pPr>
+      <w:r>
+        <w:rPr>
+          <w:rFonts w:ascii="Times New Roman" w:hAnsi="Times New Roman" w:cs="Times New Roman"/>
+          <w:sz w:val="24"/>
+          <w:szCs w:val="24"/>
+        </w:rPr>
+        <w:t>ISBN:978-1-4549-2234-6</w:t>
+      </w:r>
     </w:p>
     <w:p>
       <w:pPr>
@@ -168,6 +249,8 @@
         </w:rPr>
         <w:t>Design Questions</w:t>
       </w:r>
+      <w:bookmarkStart w:id="0" w:name="_GoBack"/>
+      <w:bookmarkEnd w:id="0"/>
     </w:p>
     <w:p>
       <w:pPr>
@@ -237,7 +320,23 @@
           <w:sz w:val="24"/>
           <w:szCs w:val="24"/>
         </w:rPr>
-        <w:t xml:space="preserve"> videos assembled in this playlist </w:t>
+        <w:t xml:space="preserve"> videos </w:t>
+      </w:r>
+      <w:r>
+        <w:rPr>
+          <w:rFonts w:ascii="Times New Roman" w:hAnsi="Times New Roman" w:cs="Times New Roman"/>
+          <w:sz w:val="24"/>
+          <w:szCs w:val="24"/>
+        </w:rPr>
+        <w:t xml:space="preserve">I have </w:t>
+      </w:r>
+      <w:r>
+        <w:rPr>
+          <w:rFonts w:ascii="Times New Roman" w:hAnsi="Times New Roman" w:cs="Times New Roman"/>
+          <w:sz w:val="24"/>
+          <w:szCs w:val="24"/>
+        </w:rPr>
+        <w:t xml:space="preserve">assembled in this playlist </w:t>
       </w:r>
       <w:hyperlink r:id="rId9" w:history="1">
         <w:r>
@@ -349,7 +448,23 @@
           <w:sz w:val="24"/>
           <w:szCs w:val="24"/>
         </w:rPr>
-        <w:t xml:space="preserve"> videos assembled in this playlist </w:t>
+        <w:t xml:space="preserve"> videos</w:t>
+      </w:r>
+      <w:r>
+        <w:rPr>
+          <w:rFonts w:ascii="Times New Roman" w:hAnsi="Times New Roman" w:cs="Times New Roman"/>
+          <w:sz w:val="24"/>
+          <w:szCs w:val="24"/>
+        </w:rPr>
+        <w:t xml:space="preserve"> I have</w:t>
+      </w:r>
+      <w:r>
+        <w:rPr>
+          <w:rFonts w:ascii="Times New Roman" w:hAnsi="Times New Roman" w:cs="Times New Roman"/>
+          <w:sz w:val="24"/>
+          <w:szCs w:val="24"/>
+        </w:rPr>
+        <w:t xml:space="preserve"> assembled in this playlist </w:t>
       </w:r>
       <w:hyperlink r:id="rId11" w:history="1">
         <w:r>

</xml_diff>